<commit_message>
Data 602 Abstract document is prepared
</commit_message>
<xml_diff>
--- a/Final_Project_Data_602/Data_602_Abstract.docx
+++ b/Final_Project_Data_602/Data_602_Abstract.docx
@@ -7,261 +7,254 @@
         <w:rPr>
           <w:b/>
           <w:bCs/>
+          <w:color w:val="C00000"/>
           <w:sz w:val="32"/>
           <w:szCs w:val="32"/>
         </w:rPr>
       </w:pPr>
       <w:r>
+        <w:rPr>
+          <w:b/>
+          <w:bCs/>
+          <w:color w:val="C00000"/>
+          <w:sz w:val="32"/>
+          <w:szCs w:val="32"/>
+        </w:rPr>
+        <w:t>Purpose of the</w:t>
+      </w:r>
+      <w:r>
+        <w:rPr>
+          <w:b/>
+          <w:bCs/>
+          <w:color w:val="C00000"/>
+          <w:sz w:val="32"/>
+          <w:szCs w:val="32"/>
+        </w:rPr>
+        <w:t xml:space="preserve"> </w:t>
+      </w:r>
+      <w:r>
+        <w:rPr>
+          <w:b/>
+          <w:bCs/>
+          <w:color w:val="C00000"/>
+          <w:sz w:val="32"/>
+          <w:szCs w:val="32"/>
+        </w:rPr>
+        <w:t xml:space="preserve">Data 602 </w:t>
+      </w:r>
+      <w:r>
+        <w:rPr>
+          <w:b/>
+          <w:bCs/>
+          <w:color w:val="C00000"/>
+          <w:sz w:val="32"/>
+          <w:szCs w:val="32"/>
+        </w:rPr>
+        <w:t>Final Project:</w:t>
+      </w:r>
+    </w:p>
+    <w:p>
+      <w:pPr>
+        <w:rPr>
+          <w:b/>
+          <w:bCs/>
+          <w:color w:val="C00000"/>
+          <w:sz w:val="32"/>
+          <w:szCs w:val="32"/>
+        </w:rPr>
+      </w:pPr>
+      <w:r>
+        <w:rPr>
+          <w:b/>
+          <w:bCs/>
+          <w:color w:val="C00000"/>
+          <w:sz w:val="32"/>
+          <w:szCs w:val="32"/>
+        </w:rPr>
+        <w:t>Introduction:</w:t>
+      </w:r>
+    </w:p>
+    <w:p>
+      <w:pPr>
+        <w:rPr>
+          <w:sz w:val="28"/>
+          <w:szCs w:val="28"/>
+        </w:rPr>
+      </w:pPr>
+      <w:r>
+        <w:rPr>
+          <w:sz w:val="28"/>
+          <w:szCs w:val="28"/>
+        </w:rPr>
+        <w:t xml:space="preserve">The topic of my final project is, “Impact of Covid of Learning Modalities -Year 2021-2022”. The reason I choose to investigate this topic is because there is a major shift in students’ learning modalities due to the impact of Covid-19 since the beginning of the year 2020. Almost all the </w:t>
+      </w:r>
+      <w:r>
+        <w:rPr>
+          <w:sz w:val="28"/>
+          <w:szCs w:val="28"/>
+        </w:rPr>
+        <w:t>educational institutions had to switch to on-line learning</w:t>
+      </w:r>
+      <w:r>
+        <w:rPr>
+          <w:sz w:val="28"/>
+          <w:szCs w:val="28"/>
+        </w:rPr>
+        <w:t xml:space="preserve"> in the beginning</w:t>
+      </w:r>
+      <w:r>
+        <w:rPr>
+          <w:sz w:val="28"/>
+          <w:szCs w:val="28"/>
+        </w:rPr>
+        <w:t xml:space="preserve">. As the rate of the Covid-19 cases got reduced, the institutions have provided options of hybrid, remote and in-person learning. Now the year 2022 is ending and still </w:t>
+      </w:r>
+      <w:r>
+        <w:rPr>
+          <w:sz w:val="28"/>
+          <w:szCs w:val="28"/>
+        </w:rPr>
+        <w:t>those options are available</w:t>
+      </w:r>
+      <w:r>
+        <w:rPr>
+          <w:sz w:val="28"/>
+          <w:szCs w:val="28"/>
+        </w:rPr>
+        <w:t>. And I am very curious to find out the number of students going for these lea</w:t>
+      </w:r>
+      <w:r>
+        <w:rPr>
+          <w:sz w:val="28"/>
+          <w:szCs w:val="28"/>
+        </w:rPr>
+        <w:t>r</w:t>
+      </w:r>
+      <w:r>
+        <w:rPr>
+          <w:sz w:val="28"/>
+          <w:szCs w:val="28"/>
+        </w:rPr>
+        <w:t>ning modalities for the year 2021 and 2022</w:t>
+      </w:r>
+      <w:r>
+        <w:rPr>
+          <w:sz w:val="28"/>
+          <w:szCs w:val="28"/>
+        </w:rPr>
+        <w:t xml:space="preserve"> at the US state level</w:t>
+      </w:r>
+      <w:r>
+        <w:rPr>
+          <w:sz w:val="28"/>
+          <w:szCs w:val="28"/>
+        </w:rPr>
+        <w:t>.</w:t>
+      </w:r>
+    </w:p>
+    <w:p>
+      <w:pPr>
+        <w:rPr>
+          <w:sz w:val="28"/>
+          <w:szCs w:val="28"/>
+        </w:rPr>
+      </w:pPr>
+      <w:r>
+        <w:rPr>
+          <w:sz w:val="28"/>
+          <w:szCs w:val="28"/>
+        </w:rPr>
+        <w:t xml:space="preserve">Since Covid-19 is the cause of </w:t>
+      </w:r>
+      <w:r>
+        <w:rPr>
+          <w:sz w:val="28"/>
+          <w:szCs w:val="28"/>
+        </w:rPr>
+        <w:t>the</w:t>
+      </w:r>
+      <w:r>
+        <w:rPr>
+          <w:sz w:val="28"/>
+          <w:szCs w:val="28"/>
+        </w:rPr>
+        <w:t xml:space="preserve"> transition for these learning modalities, I will also be investigating the covid cases and death counts </w:t>
+      </w:r>
+      <w:r>
+        <w:rPr>
+          <w:sz w:val="28"/>
+          <w:szCs w:val="28"/>
+        </w:rPr>
+        <w:t xml:space="preserve">too </w:t>
+      </w:r>
+      <w:r>
+        <w:rPr>
+          <w:sz w:val="28"/>
+          <w:szCs w:val="28"/>
+        </w:rPr>
+        <w:t>for the year 2021 and 2022 at the US state level</w:t>
+      </w:r>
+      <w:r>
+        <w:rPr>
+          <w:sz w:val="28"/>
+          <w:szCs w:val="28"/>
+        </w:rPr>
+        <w:t xml:space="preserve"> in this project</w:t>
+      </w:r>
+      <w:r>
+        <w:rPr>
+          <w:sz w:val="28"/>
+          <w:szCs w:val="28"/>
+        </w:rPr>
+        <w:t>.</w:t>
+      </w:r>
+    </w:p>
+    <w:p>
+      <w:pPr>
+        <w:rPr>
+          <w:sz w:val="28"/>
+          <w:szCs w:val="28"/>
+        </w:rPr>
+      </w:pPr>
+    </w:p>
+    <w:p>
+      <w:pPr>
+        <w:rPr>
+          <w:b/>
+          <w:bCs/>
+          <w:color w:val="C00000"/>
+          <w:sz w:val="32"/>
+          <w:szCs w:val="32"/>
+        </w:rPr>
+      </w:pPr>
+      <w:r>
+        <w:rPr>
+          <w:b/>
+          <w:bCs/>
+          <w:color w:val="C00000"/>
+          <w:sz w:val="32"/>
+          <w:szCs w:val="32"/>
+        </w:rPr>
+        <w:t>Workflow</w:t>
+      </w:r>
+      <w:r>
+        <w:rPr>
+          <w:b/>
+          <w:bCs/>
+          <w:color w:val="C00000"/>
+          <w:sz w:val="32"/>
+          <w:szCs w:val="32"/>
+        </w:rPr>
+        <w:t xml:space="preserve"> for the Project:</w:t>
+      </w:r>
+    </w:p>
+    <w:p>
+      <w:pPr>
         <w:rPr>
           <w:b/>
           <w:bCs/>
           <w:sz w:val="32"/>
           <w:szCs w:val="32"/>
-          <w:highlight w:val="lightGray"/>
-        </w:rPr>
-        <w:t>Purpose of the</w:t>
-      </w:r>
-      <w:r>
-        <w:rPr>
-          <w:b/>
-          <w:bCs/>
-          <w:sz w:val="32"/>
-          <w:szCs w:val="32"/>
-          <w:highlight w:val="lightGray"/>
-        </w:rPr>
-        <w:t xml:space="preserve"> </w:t>
-      </w:r>
-      <w:r>
-        <w:rPr>
-          <w:b/>
-          <w:bCs/>
-          <w:sz w:val="32"/>
-          <w:szCs w:val="32"/>
-          <w:highlight w:val="lightGray"/>
-        </w:rPr>
-        <w:t>Final Project</w:t>
-      </w:r>
-      <w:r>
-        <w:rPr>
-          <w:b/>
-          <w:bCs/>
-          <w:sz w:val="32"/>
-          <w:szCs w:val="32"/>
-          <w:highlight w:val="lightGray"/>
-        </w:rPr>
-        <w:t xml:space="preserve"> Data 602</w:t>
-      </w:r>
-      <w:r>
-        <w:rPr>
-          <w:b/>
-          <w:bCs/>
-          <w:sz w:val="32"/>
-          <w:szCs w:val="32"/>
-          <w:highlight w:val="lightGray"/>
-        </w:rPr>
-        <w:t>:</w:t>
-      </w:r>
-    </w:p>
-    <w:p>
-      <w:pPr>
-        <w:rPr>
-          <w:b/>
-          <w:bCs/>
-          <w:sz w:val="32"/>
-          <w:szCs w:val="32"/>
-        </w:rPr>
-      </w:pPr>
-      <w:r>
-        <w:rPr>
-          <w:b/>
-          <w:bCs/>
-          <w:sz w:val="32"/>
-          <w:szCs w:val="32"/>
-          <w:highlight w:val="lightGray"/>
-        </w:rPr>
-        <w:t>Introduction:</w:t>
-      </w:r>
-    </w:p>
-    <w:p>
-      <w:pPr>
-        <w:rPr>
-          <w:sz w:val="28"/>
-          <w:szCs w:val="28"/>
-        </w:rPr>
-      </w:pPr>
-      <w:r>
-        <w:rPr>
-          <w:sz w:val="28"/>
-          <w:szCs w:val="28"/>
-        </w:rPr>
-        <w:t xml:space="preserve">The topic of my final project is, “Impact of Covid of Learning Modalities -Year 2021-2022”. The reason I choose to investigate this topic is because there is a major shift in students’ learning modalities due to the impact of Covid-19 since the beginning of the year 2020. Almost all the </w:t>
-      </w:r>
-      <w:r>
-        <w:rPr>
-          <w:sz w:val="28"/>
-          <w:szCs w:val="28"/>
-        </w:rPr>
-        <w:t>educational institutions had to switch to on-line learning</w:t>
-      </w:r>
-      <w:r>
-        <w:rPr>
-          <w:sz w:val="28"/>
-          <w:szCs w:val="28"/>
-        </w:rPr>
-        <w:t xml:space="preserve"> in the beginning</w:t>
-      </w:r>
-      <w:r>
-        <w:rPr>
-          <w:sz w:val="28"/>
-          <w:szCs w:val="28"/>
-        </w:rPr>
-        <w:t xml:space="preserve">. As the rate of the Covid-19 cases got reduced, the institutions have provided options of hybrid, remote and in-person learning. Now the year 2022 is ending and still </w:t>
-      </w:r>
-      <w:r>
-        <w:rPr>
-          <w:sz w:val="28"/>
-          <w:szCs w:val="28"/>
-        </w:rPr>
-        <w:t>those options are available</w:t>
-      </w:r>
-      <w:r>
-        <w:rPr>
-          <w:sz w:val="28"/>
-          <w:szCs w:val="28"/>
-        </w:rPr>
-        <w:t>. And I am very curious to find out the number of students going for these lea</w:t>
-      </w:r>
-      <w:r>
-        <w:rPr>
-          <w:sz w:val="28"/>
-          <w:szCs w:val="28"/>
-        </w:rPr>
-        <w:t>r</w:t>
-      </w:r>
-      <w:r>
-        <w:rPr>
-          <w:sz w:val="28"/>
-          <w:szCs w:val="28"/>
-        </w:rPr>
-        <w:t>ning modalities for the year 2021 and 2022</w:t>
-      </w:r>
-      <w:r>
-        <w:rPr>
-          <w:sz w:val="28"/>
-          <w:szCs w:val="28"/>
-        </w:rPr>
-        <w:t xml:space="preserve"> at the US state level</w:t>
-      </w:r>
-      <w:r>
-        <w:rPr>
-          <w:sz w:val="28"/>
-          <w:szCs w:val="28"/>
-        </w:rPr>
-        <w:t>.</w:t>
-      </w:r>
-    </w:p>
-    <w:p>
-      <w:pPr>
-        <w:rPr>
-          <w:sz w:val="28"/>
-          <w:szCs w:val="28"/>
-        </w:rPr>
-      </w:pPr>
-      <w:r>
-        <w:rPr>
-          <w:sz w:val="28"/>
-          <w:szCs w:val="28"/>
-        </w:rPr>
-        <w:t xml:space="preserve">Since Covid-19 is the cause of </w:t>
-      </w:r>
-      <w:r>
-        <w:rPr>
-          <w:sz w:val="28"/>
-          <w:szCs w:val="28"/>
-        </w:rPr>
-        <w:t>the</w:t>
-      </w:r>
-      <w:r>
-        <w:rPr>
-          <w:sz w:val="28"/>
-          <w:szCs w:val="28"/>
-        </w:rPr>
-        <w:t xml:space="preserve"> transition for these learning modalities, I will also be investigating the covid cases and death counts </w:t>
-      </w:r>
-      <w:r>
-        <w:rPr>
-          <w:sz w:val="28"/>
-          <w:szCs w:val="28"/>
-        </w:rPr>
-        <w:t xml:space="preserve">too </w:t>
-      </w:r>
-      <w:r>
-        <w:rPr>
-          <w:sz w:val="28"/>
-          <w:szCs w:val="28"/>
-        </w:rPr>
-        <w:t>for the year 2021 and 2022 at the US state level</w:t>
-      </w:r>
-      <w:r>
-        <w:rPr>
-          <w:sz w:val="28"/>
-          <w:szCs w:val="28"/>
-        </w:rPr>
-        <w:t xml:space="preserve"> in this project</w:t>
-      </w:r>
-      <w:r>
-        <w:rPr>
-          <w:sz w:val="28"/>
-          <w:szCs w:val="28"/>
-        </w:rPr>
-        <w:t>.</w:t>
-      </w:r>
-    </w:p>
-    <w:p>
-      <w:pPr>
-        <w:rPr>
-          <w:sz w:val="28"/>
-          <w:szCs w:val="28"/>
-        </w:rPr>
-      </w:pPr>
-    </w:p>
-    <w:p>
-      <w:pPr>
-        <w:rPr>
-          <w:b/>
-          <w:bCs/>
-          <w:sz w:val="32"/>
-          <w:szCs w:val="32"/>
-        </w:rPr>
-      </w:pPr>
-      <w:r>
-        <w:rPr>
-          <w:b/>
-          <w:bCs/>
-          <w:sz w:val="32"/>
-          <w:szCs w:val="32"/>
-          <w:highlight w:val="lightGray"/>
-        </w:rPr>
-        <w:t>Workflow</w:t>
-      </w:r>
-      <w:r>
-        <w:rPr>
-          <w:b/>
-          <w:bCs/>
-          <w:sz w:val="32"/>
-          <w:szCs w:val="32"/>
-          <w:highlight w:val="lightGray"/>
-        </w:rPr>
-        <w:t xml:space="preserve"> for the Project:</w:t>
-      </w:r>
-    </w:p>
-    <w:p>
-      <w:pPr>
-        <w:rPr>
-          <w:b/>
-          <w:bCs/>
-          <w:sz w:val="32"/>
-          <w:szCs w:val="32"/>
         </w:rPr>
       </w:pPr>
     </w:p>
@@ -283,24 +276,14 @@
           <w:sz w:val="28"/>
           <w:szCs w:val="28"/>
         </w:rPr>
-        <w:t>data_602_final_project.ipynb</w:t>
-      </w:r>
-      <w:r>
+        <w:t>data_602_final_project.ipynb:</w:t>
+      </w:r>
+    </w:p>
+    <w:p>
+      <w:pPr>
         <w:rPr>
           <w:b/>
           <w:bCs/>
-          <w:color w:val="C00000"/>
-          <w:sz w:val="28"/>
-          <w:szCs w:val="28"/>
-        </w:rPr>
-        <w:t>:</w:t>
-      </w:r>
-    </w:p>
-    <w:p>
-      <w:pPr>
-        <w:rPr>
-          <w:b/>
-          <w:bCs/>
           <w:sz w:val="28"/>
           <w:szCs w:val="28"/>
         </w:rPr>
@@ -430,27 +413,7 @@
           <w:sz w:val="28"/>
           <w:szCs w:val="28"/>
         </w:rPr>
-        <w:t>previewing the data by calling the dataframe using "</w:t>
-      </w:r>
-      <w:proofErr w:type="gramStart"/>
-      <w:r>
-        <w:rPr>
-          <w:rFonts w:eastAsia="Times New Roman" w:cstheme="minorHAnsi"/>
-          <w:color w:val="000000"/>
-          <w:sz w:val="28"/>
-          <w:szCs w:val="28"/>
-        </w:rPr>
-        <w:t>info(</w:t>
-      </w:r>
-      <w:proofErr w:type="gramEnd"/>
-      <w:r>
-        <w:rPr>
-          <w:rFonts w:eastAsia="Times New Roman" w:cstheme="minorHAnsi"/>
-          <w:color w:val="000000"/>
-          <w:sz w:val="28"/>
-          <w:szCs w:val="28"/>
-        </w:rPr>
-        <w:t>)" function and finding the number of </w:t>
+        <w:t>previewing the data by calling the dataframe using "info()" function and finding the number of </w:t>
       </w:r>
       <w:r>
         <w:rPr>
@@ -663,6 +626,15 @@
           <w:sz w:val="28"/>
           <w:szCs w:val="28"/>
         </w:rPr>
+        <w:t xml:space="preserve">the </w:t>
+      </w:r>
+      <w:r>
+        <w:rPr>
+          <w:rFonts w:eastAsia="Times New Roman" w:cstheme="minorHAnsi"/>
+          <w:color w:val="000000"/>
+          <w:sz w:val="28"/>
+          <w:szCs w:val="28"/>
+        </w:rPr>
         <w:t>fixing</w:t>
       </w:r>
       <w:r>
@@ -672,7 +644,25 @@
           <w:sz w:val="28"/>
           <w:szCs w:val="28"/>
         </w:rPr>
-        <w:t xml:space="preserve"> the missing values rows, duplicate rows, and hidden white spaces in the values. </w:t>
+        <w:t xml:space="preserve"> </w:t>
+      </w:r>
+      <w:r>
+        <w:rPr>
+          <w:rFonts w:eastAsia="Times New Roman" w:cstheme="minorHAnsi"/>
+          <w:color w:val="000000"/>
+          <w:sz w:val="28"/>
+          <w:szCs w:val="28"/>
+        </w:rPr>
+        <w:t xml:space="preserve">of </w:t>
+      </w:r>
+      <w:r>
+        <w:rPr>
+          <w:rFonts w:eastAsia="Times New Roman" w:cstheme="minorHAnsi"/>
+          <w:color w:val="000000"/>
+          <w:sz w:val="28"/>
+          <w:szCs w:val="28"/>
+        </w:rPr>
+        <w:t xml:space="preserve">the missing values rows, duplicate rows, and hidden white spaces in the values. </w:t>
       </w:r>
       <w:r>
         <w:rPr>
@@ -723,7 +713,7 @@
           <w:sz w:val="28"/>
           <w:szCs w:val="28"/>
         </w:rPr>
-        <w:t>One of the interesting facts that I have discovered in the dataset is that the rows for the US Hawaii state has incorrect student count. Basically, the numbers are repeating f</w:t>
+        <w:t>One of the facts that I have discovered in the dataset is that the rows for the US Hawaii state has incorrect student count. Basically, the numbers are repeating f</w:t>
       </w:r>
       <w:r>
         <w:rPr>
@@ -921,25 +911,7 @@
           <w:sz w:val="28"/>
           <w:szCs w:val="28"/>
         </w:rPr>
-        <w:t xml:space="preserve"> dataset. For this reason, I have downloaded a state names and abbreviations </w:t>
-      </w:r>
-      <w:r>
-        <w:rPr>
-          <w:rFonts w:eastAsia="Times New Roman" w:cstheme="minorHAnsi"/>
-          <w:color w:val="000000"/>
-          <w:sz w:val="28"/>
-          <w:szCs w:val="28"/>
-        </w:rPr>
-        <w:t xml:space="preserve">dataset </w:t>
-      </w:r>
-      <w:r>
-        <w:rPr>
-          <w:rFonts w:eastAsia="Times New Roman" w:cstheme="minorHAnsi"/>
-          <w:color w:val="000000"/>
-          <w:sz w:val="28"/>
-          <w:szCs w:val="28"/>
-        </w:rPr>
-        <w:t xml:space="preserve">and performed the data merge steps </w:t>
+        <w:t xml:space="preserve"> dataset. For this reason, I have downloaded a state names and abbreviations dataset and performed the data merge steps </w:t>
       </w:r>
       <w:r>
         <w:rPr>
@@ -1290,7 +1262,15 @@
           <w:sz w:val="28"/>
           <w:szCs w:val="28"/>
         </w:rPr>
-        <w:t>posgres_modality_df.csv</w:t>
+        <w:t xml:space="preserve">posgres_modality_df.csv </w:t>
+      </w:r>
+      <w:r>
+        <w:rPr>
+          <w:rFonts w:eastAsia="Times New Roman" w:cstheme="minorHAnsi"/>
+          <w:sz w:val="28"/>
+          <w:szCs w:val="28"/>
+        </w:rPr>
+        <w:t xml:space="preserve">and </w:t>
       </w:r>
       <w:r>
         <w:rPr>
@@ -1299,33 +1279,7 @@
           <w:sz w:val="28"/>
           <w:szCs w:val="28"/>
         </w:rPr>
-        <w:t xml:space="preserve"> </w:t>
-      </w:r>
-      <w:r>
-        <w:rPr>
-          <w:rFonts w:eastAsia="Times New Roman" w:cstheme="minorHAnsi"/>
-          <w:sz w:val="28"/>
-          <w:szCs w:val="28"/>
-        </w:rPr>
-        <w:t xml:space="preserve">and </w:t>
-      </w:r>
-      <w:r>
-        <w:rPr>
-          <w:rFonts w:eastAsia="Times New Roman" w:cstheme="minorHAnsi"/>
-          <w:color w:val="008000"/>
-          <w:sz w:val="28"/>
-          <w:szCs w:val="28"/>
-        </w:rPr>
-        <w:t>posgres_covid_df.csv</w:t>
-      </w:r>
-      <w:r>
-        <w:rPr>
-          <w:rFonts w:eastAsia="Times New Roman" w:cstheme="minorHAnsi"/>
-          <w:color w:val="008000"/>
-          <w:sz w:val="28"/>
-          <w:szCs w:val="28"/>
-        </w:rPr>
-        <w:t xml:space="preserve"> </w:t>
+        <w:t xml:space="preserve">posgres_covid_df.csv </w:t>
       </w:r>
       <w:r>
         <w:rPr>
@@ -1561,16 +1515,7 @@
           <w:sz w:val="28"/>
           <w:szCs w:val="28"/>
         </w:rPr>
-        <w:t xml:space="preserve"> </w:t>
-      </w:r>
-      <w:r>
-        <w:rPr>
-          <w:rFonts w:eastAsia="Times New Roman" w:cstheme="minorHAnsi"/>
-          <w:color w:val="008000"/>
-          <w:sz w:val="28"/>
-          <w:szCs w:val="28"/>
-        </w:rPr>
-        <w:t>_covid_df.csv</w:t>
+        <w:t xml:space="preserve"> _covid_df.csv</w:t>
       </w:r>
     </w:p>
     <w:p>
@@ -1663,8 +1608,38 @@
           <w:sz w:val="28"/>
           <w:szCs w:val="28"/>
         </w:rPr>
-        <w:t xml:space="preserve">A  relational database schema diagram has been made using the tool Quick DBD and PostgreSQL queries have been generated. </w:t>
-      </w:r>
+        <w:t>A relational</w:t>
+      </w:r>
+      <w:r>
+        <w:rPr>
+          <w:rFonts w:eastAsia="Times New Roman" w:cstheme="minorHAnsi"/>
+          <w:sz w:val="28"/>
+          <w:szCs w:val="28"/>
+        </w:rPr>
+        <w:t xml:space="preserve"> database schema diagram has been made using the tool Quick DBD and PostgreSQL queries have been generated. </w:t>
+      </w:r>
+    </w:p>
+    <w:p>
+      <w:pPr>
+        <w:shd w:val="clear" w:color="auto" w:fill="FFFFFE"/>
+        <w:spacing w:after="0" w:line="285" w:lineRule="atLeast"/>
+        <w:rPr>
+          <w:rFonts w:eastAsia="Times New Roman" w:cstheme="minorHAnsi"/>
+          <w:sz w:val="28"/>
+          <w:szCs w:val="28"/>
+        </w:rPr>
+      </w:pPr>
+    </w:p>
+    <w:p>
+      <w:pPr>
+        <w:shd w:val="clear" w:color="auto" w:fill="FFFFFE"/>
+        <w:spacing w:after="0" w:line="285" w:lineRule="atLeast"/>
+        <w:rPr>
+          <w:rFonts w:eastAsia="Times New Roman" w:cstheme="minorHAnsi"/>
+          <w:sz w:val="28"/>
+          <w:szCs w:val="28"/>
+        </w:rPr>
+      </w:pPr>
       <w:r>
         <w:rPr>
           <w:rFonts w:eastAsia="Times New Roman" w:cstheme="minorHAnsi"/>
@@ -1839,17 +1814,15 @@
         </w:rPr>
         <w:t>Since there are not enough features in the dataset for prdiction, that might be one of the </w:t>
       </w:r>
-      <w:proofErr w:type="gramStart"/>
-      <w:r>
-        <w:rPr>
-          <w:rFonts w:eastAsia="Times New Roman" w:cstheme="minorHAnsi"/>
-          <w:color w:val="000000"/>
-          <w:sz w:val="28"/>
-          <w:szCs w:val="28"/>
-        </w:rPr>
-        <w:t>cause</w:t>
-      </w:r>
-      <w:proofErr w:type="gramEnd"/>
+      <w:r>
+        <w:rPr>
+          <w:rFonts w:eastAsia="Times New Roman" w:cstheme="minorHAnsi"/>
+          <w:color w:val="000000"/>
+          <w:sz w:val="28"/>
+          <w:szCs w:val="28"/>
+        </w:rPr>
+        <w:t>causes</w:t>
+      </w:r>
       <w:r>
         <w:rPr>
           <w:rFonts w:eastAsia="Times New Roman" w:cstheme="minorHAnsi"/>
@@ -1947,6 +1920,22 @@
           <w:szCs w:val="28"/>
         </w:rPr>
       </w:pPr>
+      <w:r>
+        <w:rPr>
+          <w:rFonts w:eastAsia="Times New Roman" w:cstheme="minorHAnsi"/>
+          <w:sz w:val="28"/>
+          <w:szCs w:val="28"/>
+        </w:rPr>
+        <w:t>And queries are ready to be imported into the python file using SQLAlchemy</w:t>
+      </w:r>
+      <w:r>
+        <w:rPr>
+          <w:rFonts w:eastAsia="Times New Roman" w:cstheme="minorHAnsi"/>
+          <w:sz w:val="28"/>
+          <w:szCs w:val="28"/>
+        </w:rPr>
+        <w:t xml:space="preserve"> – The Database Toolkit for Python</w:t>
+      </w:r>
     </w:p>
     <w:p>
       <w:pPr>
@@ -2022,17 +2011,107 @@
           <w:szCs w:val="28"/>
         </w:rPr>
       </w:pPr>
-    </w:p>
-    <w:p>
-      <w:pPr>
-        <w:shd w:val="clear" w:color="auto" w:fill="FFFFFE"/>
-        <w:spacing w:after="0" w:line="285" w:lineRule="atLeast"/>
-        <w:rPr>
-          <w:rFonts w:eastAsia="Times New Roman" w:cstheme="minorHAnsi"/>
-          <w:color w:val="000000"/>
-          <w:sz w:val="28"/>
-          <w:szCs w:val="28"/>
-        </w:rPr>
+      <w:r>
+        <w:rPr>
+          <w:sz w:val="28"/>
+          <w:szCs w:val="28"/>
+        </w:rPr>
+        <w:t>Nevada has the highest learning count for hybrid in 2021. Whereas Maryland has the highest student count for hybrid in 2022.</w:t>
+      </w:r>
+    </w:p>
+    <w:p>
+      <w:pPr>
+        <w:shd w:val="clear" w:color="auto" w:fill="FFFFFE"/>
+        <w:spacing w:after="0" w:line="285" w:lineRule="atLeast"/>
+        <w:rPr>
+          <w:rFonts w:eastAsia="Times New Roman" w:cstheme="minorHAnsi"/>
+          <w:color w:val="000000"/>
+          <w:sz w:val="28"/>
+          <w:szCs w:val="28"/>
+        </w:rPr>
+      </w:pPr>
+    </w:p>
+    <w:p>
+      <w:pPr>
+        <w:shd w:val="clear" w:color="auto" w:fill="FFFFFE"/>
+        <w:spacing w:after="0" w:line="285" w:lineRule="atLeast"/>
+        <w:rPr>
+          <w:sz w:val="28"/>
+          <w:szCs w:val="28"/>
+        </w:rPr>
+      </w:pPr>
+      <w:r>
+        <w:rPr>
+          <w:sz w:val="28"/>
+          <w:szCs w:val="28"/>
+        </w:rPr>
+        <w:t>Nevada has the highest student count per 10k between 2021 - 2022.</w:t>
+      </w:r>
+    </w:p>
+    <w:p>
+      <w:pPr>
+        <w:shd w:val="clear" w:color="auto" w:fill="FFFFFE"/>
+        <w:spacing w:after="0" w:line="285" w:lineRule="atLeast"/>
+        <w:rPr>
+          <w:sz w:val="28"/>
+          <w:szCs w:val="28"/>
+        </w:rPr>
+      </w:pPr>
+    </w:p>
+    <w:p>
+      <w:pPr>
+        <w:shd w:val="clear" w:color="auto" w:fill="FFFFFE"/>
+        <w:spacing w:after="0" w:line="285" w:lineRule="atLeast"/>
+        <w:rPr>
+          <w:sz w:val="28"/>
+          <w:szCs w:val="28"/>
+        </w:rPr>
+      </w:pPr>
+      <w:r>
+        <w:rPr>
+          <w:sz w:val="28"/>
+          <w:szCs w:val="28"/>
+        </w:rPr>
+        <w:t>North Dakota has the highest covid cases per 10k in 2021. Rhode Island has the highest covid cases per 10k in 2022.</w:t>
+      </w:r>
+    </w:p>
+    <w:p>
+      <w:pPr>
+        <w:shd w:val="clear" w:color="auto" w:fill="FFFFFE"/>
+        <w:spacing w:after="0" w:line="285" w:lineRule="atLeast"/>
+        <w:rPr>
+          <w:sz w:val="28"/>
+          <w:szCs w:val="28"/>
+        </w:rPr>
+      </w:pPr>
+    </w:p>
+    <w:p>
+      <w:pPr>
+        <w:shd w:val="clear" w:color="auto" w:fill="FFFFFE"/>
+        <w:spacing w:after="0" w:line="285" w:lineRule="atLeast"/>
+        <w:rPr>
+          <w:sz w:val="28"/>
+          <w:szCs w:val="28"/>
+        </w:rPr>
+      </w:pPr>
+      <w:r>
+        <w:rPr>
+          <w:sz w:val="28"/>
+          <w:szCs w:val="28"/>
+        </w:rPr>
+        <w:t>Mississippi has the highest death count per 10k between 2021 – 2022.</w:t>
+      </w:r>
+    </w:p>
+    <w:p>
+      <w:pPr>
+        <w:shd w:val="clear" w:color="auto" w:fill="FFFFFE"/>
+        <w:spacing w:after="0" w:line="285" w:lineRule="atLeast"/>
+      </w:pPr>
+    </w:p>
+    <w:p>
+      <w:pPr>
+        <w:shd w:val="clear" w:color="auto" w:fill="FFFFFE"/>
+        <w:spacing w:after="0" w:line="285" w:lineRule="atLeast"/>
       </w:pPr>
     </w:p>
     <w:p>

</xml_diff>